<commit_message>
Changed questions to Sci/Fi
added 4th answer
</commit_message>
<xml_diff>
--- a/5 questions for text file.docx
+++ b/5 questions for text file.docx
@@ -6,242 +6,335 @@
       <w:r>
         <w:t>1</w:t>
       </w:r>
+      <w:r>
+        <w:t xml:space="preserve"> What is the evil ring of power from "The Lord Of The Rings" referred to as?</w:t>
+      </w:r>
+    </w:p>
+    <w:p>
+      <w:pPr>
+        <w:rPr>
+          <w:color w:val="FF0000"/>
+        </w:rPr>
+      </w:pPr>
+      <w:r>
+        <w:rPr>
+          <w:color w:val="FF0000"/>
+        </w:rPr>
+        <w:t>The Ultimate Ring</w:t>
+      </w:r>
+    </w:p>
+    <w:p>
+      <w:pPr>
+        <w:rPr>
+          <w:color w:val="FF0000"/>
+        </w:rPr>
+      </w:pPr>
+      <w:r>
+        <w:rPr>
+          <w:color w:val="FF0000"/>
+        </w:rPr>
+        <w:t>The Evil Ring Of Power</w:t>
+      </w:r>
+    </w:p>
+    <w:p>
+      <w:pPr>
+        <w:rPr>
+          <w:color w:val="FF0000"/>
+        </w:rPr>
+      </w:pPr>
+      <w:r>
+        <w:rPr>
+          <w:color w:val="FF0000"/>
+        </w:rPr>
+        <w:t>The One Bling</w:t>
+      </w:r>
+    </w:p>
+    <w:p>
+      <w:pPr>
+        <w:rPr>
+          <w:color w:val="FF0000"/>
+        </w:rPr>
+      </w:pPr>
+      <w:r>
+        <w:rPr>
+          <w:color w:val="00B050"/>
+        </w:rPr>
+        <w:t xml:space="preserve">The One Ring </w:t>
+      </w:r>
+    </w:p>
+    <w:p>
+      <w:r>
+        <w:t xml:space="preserve">2. </w:t>
+      </w:r>
+      <w:r>
+        <w:t>In Harry Potter and the Philosopher's Stone, which task is put in place by Snape to protect the philosopher's stone?</w:t>
+      </w:r>
+    </w:p>
+    <w:p>
+      <w:pPr>
+        <w:rPr>
+          <w:color w:val="00B050"/>
+        </w:rPr>
+      </w:pPr>
+      <w:r>
+        <w:rPr>
+          <w:color w:val="00B050"/>
+        </w:rPr>
+        <w:t>A riddle of poisonous potions</w:t>
+      </w:r>
+    </w:p>
+    <w:p>
+      <w:pPr>
+        <w:rPr>
+          <w:color w:val="FF0000"/>
+        </w:rPr>
+      </w:pPr>
+      <w:r>
+        <w:rPr>
+          <w:color w:val="FF0000"/>
+        </w:rPr>
+        <w:t>Devil's snare</w:t>
+      </w:r>
+    </w:p>
+    <w:p>
+      <w:pPr>
+        <w:rPr>
+          <w:color w:val="FF0000"/>
+        </w:rPr>
+      </w:pPr>
+      <w:r>
+        <w:rPr>
+          <w:color w:val="FF0000"/>
+        </w:rPr>
+        <w:t>Fluffy</w:t>
+      </w:r>
+    </w:p>
+    <w:p>
+      <w:pPr>
+        <w:rPr>
+          <w:color w:val="FF0000"/>
+        </w:rPr>
+      </w:pPr>
+      <w:r>
+        <w:rPr>
+          <w:color w:val="FF0000"/>
+        </w:rPr>
+        <w:t xml:space="preserve">The flying key </w:t>
+      </w:r>
+    </w:p>
+    <w:p>
+      <w:pPr>
+        <w:rPr>
+          <w:color w:val="538135" w:themeColor="accent6" w:themeShade="BF"/>
+        </w:rPr>
+      </w:pPr>
+      <w:r>
+        <w:t xml:space="preserve">3. </w:t>
+      </w:r>
+      <w:r>
+        <w:t xml:space="preserve">To which bounty hunter does Darth Vader warn that Han and his friends must not be disintegrated, to which the bounty hunter replies, "As you wish..."? </w:t>
+      </w:r>
+    </w:p>
+    <w:p>
+      <w:pPr>
+        <w:rPr>
+          <w:color w:val="FF0000"/>
+        </w:rPr>
+      </w:pPr>
+      <w:r>
+        <w:rPr>
+          <w:color w:val="FF0000"/>
+        </w:rPr>
+        <w:t>Zam Wesell</w:t>
+      </w:r>
+    </w:p>
+    <w:p>
+      <w:pPr>
+        <w:rPr>
+          <w:color w:val="00B050"/>
+        </w:rPr>
+      </w:pPr>
+      <w:r>
+        <w:rPr>
+          <w:color w:val="00B050"/>
+        </w:rPr>
+        <w:t>Boba Fett</w:t>
+      </w:r>
+      <w:r>
+        <w:rPr>
+          <w:color w:val="00B050"/>
+        </w:rPr>
+        <w:t>a</w:t>
+      </w:r>
+    </w:p>
+    <w:p>
+      <w:pPr>
+        <w:rPr>
+          <w:color w:val="FF0000"/>
+        </w:rPr>
+      </w:pPr>
+      <w:r>
+        <w:rPr>
+          <w:color w:val="FF0000"/>
+        </w:rPr>
+        <w:t>Dengar</w:t>
+      </w:r>
+    </w:p>
+    <w:p>
+      <w:pPr>
+        <w:rPr>
+          <w:color w:val="FF0000"/>
+        </w:rPr>
+      </w:pPr>
+      <w:r>
+        <w:rPr>
+          <w:color w:val="FF0000"/>
+        </w:rPr>
+        <w:t>Embo</w:t>
+      </w:r>
+    </w:p>
+    <w:p>
+      <w:r>
+        <w:t>4</w:t>
+      </w:r>
+      <w:r>
+        <w:t xml:space="preserve"> </w:t>
+      </w:r>
+      <w:r>
+        <w:t>One of the most technically innovative movies in filmmaking history, and certainly one of the most popular, this movie took place in a galaxy far, far away and forever changed the way movies were made and watched. Name this movie.</w:t>
+      </w:r>
+    </w:p>
+    <w:p>
+      <w:pPr>
+        <w:rPr>
+          <w:color w:val="FF0000"/>
+        </w:rPr>
+      </w:pPr>
+      <w:r>
+        <w:t xml:space="preserve"> </w:t>
+      </w:r>
+      <w:r>
+        <w:rPr>
+          <w:color w:val="FF0000"/>
+        </w:rPr>
+        <w:t>Star Trek: The Motion Picture</w:t>
+      </w:r>
+    </w:p>
+    <w:p>
+      <w:pPr>
+        <w:rPr>
+          <w:color w:val="FF0000"/>
+        </w:rPr>
+      </w:pPr>
+      <w:r>
+        <w:rPr>
+          <w:color w:val="FF0000"/>
+        </w:rPr>
+        <w:t xml:space="preserve"> Battlefield Earth</w:t>
+      </w:r>
+    </w:p>
+    <w:p>
+      <w:pPr>
+        <w:rPr>
+          <w:color w:val="FF0000"/>
+        </w:rPr>
+      </w:pPr>
+      <w:r>
+        <w:rPr>
+          <w:color w:val="FF0000"/>
+        </w:rPr>
+        <w:t xml:space="preserve"> Howard the Duck</w:t>
+      </w:r>
+    </w:p>
+    <w:p>
+      <w:r>
+        <w:t xml:space="preserve"> </w:t>
+      </w:r>
+      <w:r>
+        <w:rPr>
+          <w:color w:val="00B050"/>
+        </w:rPr>
+        <w:t xml:space="preserve">Star Wars </w:t>
+      </w:r>
+    </w:p>
+    <w:p>
+      <w:pPr>
+        <w:rPr>
+          <w:color w:val="FF0000"/>
+        </w:rPr>
+      </w:pPr>
+      <w:r>
+        <w:t>5</w:t>
+      </w:r>
+      <w:r>
+        <w:t>.</w:t>
+      </w:r>
+      <w:r>
+        <w:t xml:space="preserve"> What is the name of the protocol droid that greets Qui-</w:t>
+      </w:r>
+      <w:proofErr w:type="spellStart"/>
+      <w:r>
+        <w:t>Gon</w:t>
+      </w:r>
+      <w:proofErr w:type="spellEnd"/>
+      <w:r>
+        <w:t xml:space="preserve"> and Obi-Wan on the Trade Federation flagship?</w:t>
+      </w:r>
+    </w:p>
+    <w:p>
+      <w:pPr>
+        <w:rPr>
+          <w:color w:val="00B050"/>
+        </w:rPr>
+      </w:pPr>
+      <w:r>
+        <w:rPr>
+          <w:color w:val="00B050"/>
+        </w:rPr>
+        <w:t>TC-14</w:t>
+      </w:r>
+    </w:p>
+    <w:p>
+      <w:pPr>
+        <w:rPr>
+          <w:color w:val="FF0000"/>
+        </w:rPr>
+      </w:pPr>
+      <w:r>
+        <w:rPr>
+          <w:color w:val="FF0000"/>
+        </w:rPr>
+        <w:t>3PO</w:t>
+      </w:r>
+    </w:p>
+    <w:p>
+      <w:pPr>
+        <w:rPr>
+          <w:color w:val="FF0000"/>
+        </w:rPr>
+      </w:pPr>
+      <w:r>
+        <w:rPr>
+          <w:color w:val="FF0000"/>
+        </w:rPr>
+        <w:t>RA-7</w:t>
+      </w:r>
+    </w:p>
+    <w:p>
+      <w:pPr>
+        <w:rPr>
+          <w:color w:val="FF0000"/>
+        </w:rPr>
+      </w:pPr>
+      <w:r>
+        <w:rPr>
+          <w:color w:val="FF0000"/>
+        </w:rPr>
+        <w:t>RQ</w:t>
+      </w:r>
       <w:bookmarkStart w:id="0" w:name="_GoBack"/>
       <w:bookmarkEnd w:id="0"/>
-      <w:r>
-        <w:t xml:space="preserve">. </w:t>
-      </w:r>
-      <w:r>
-        <w:t>What three countries share a border with North Korea?</w:t>
-      </w:r>
-    </w:p>
-    <w:p>
-      <w:pPr>
-        <w:rPr>
-          <w:color w:val="00B050"/>
-        </w:rPr>
-      </w:pPr>
-      <w:r>
-        <w:rPr>
-          <w:color w:val="00B050"/>
-        </w:rPr>
-        <w:t>China, Russia, and South Korea</w:t>
-      </w:r>
-    </w:p>
-    <w:p>
-      <w:pPr>
-        <w:rPr>
-          <w:color w:val="FF0000"/>
-        </w:rPr>
-      </w:pPr>
-      <w:r>
-        <w:rPr>
-          <w:color w:val="FF0000"/>
-        </w:rPr>
-        <w:t>America, Japan, India</w:t>
-      </w:r>
-    </w:p>
-    <w:p>
-      <w:pPr>
-        <w:rPr>
-          <w:color w:val="FF0000"/>
-        </w:rPr>
-      </w:pPr>
-      <w:r>
-        <w:rPr>
-          <w:color w:val="FF0000"/>
-        </w:rPr>
-        <w:t>Iceland, Australia, Spain</w:t>
-      </w:r>
-    </w:p>
-    <w:p>
-      <w:r>
-        <w:t xml:space="preserve">2. </w:t>
-      </w:r>
-      <w:r>
-        <w:t>What item of clothing was named after its Scottish inventor?</w:t>
-      </w:r>
-    </w:p>
-    <w:p>
-      <w:pPr>
-        <w:rPr>
-          <w:color w:val="00B050"/>
-        </w:rPr>
-      </w:pPr>
-      <w:r>
-        <w:rPr>
-          <w:color w:val="00B050"/>
-        </w:rPr>
-        <w:t xml:space="preserve"> A Mackintosh</w:t>
-      </w:r>
-    </w:p>
-    <w:p>
-      <w:pPr>
-        <w:rPr>
-          <w:color w:val="FF0000"/>
-        </w:rPr>
-      </w:pPr>
-      <w:r>
-        <w:rPr>
-          <w:color w:val="FF0000"/>
-        </w:rPr>
-        <w:t>Kilt</w:t>
-      </w:r>
-      <w:r>
-        <w:rPr>
-          <w:color w:val="FF0000"/>
-        </w:rPr>
-        <w:br/>
-      </w:r>
-      <w:r>
-        <w:rPr>
-          <w:color w:val="FF0000"/>
-        </w:rPr>
-        <w:t>Sweater</w:t>
-      </w:r>
-    </w:p>
-    <w:p>
-      <w:r>
-        <w:t xml:space="preserve">3. </w:t>
-      </w:r>
-      <w:r>
-        <w:t xml:space="preserve">Which sport does Constantino Rocca play? </w:t>
-      </w:r>
-    </w:p>
-    <w:p>
-      <w:pPr>
-        <w:rPr>
-          <w:color w:val="538135" w:themeColor="accent6" w:themeShade="BF"/>
-        </w:rPr>
-      </w:pPr>
-      <w:r>
-        <w:rPr>
-          <w:color w:val="538135" w:themeColor="accent6" w:themeShade="BF"/>
-        </w:rPr>
-        <w:t>Golf.</w:t>
-      </w:r>
-    </w:p>
-    <w:p>
-      <w:pPr>
-        <w:rPr>
-          <w:color w:val="FF0000"/>
-        </w:rPr>
-      </w:pPr>
-      <w:r>
-        <w:rPr>
-          <w:color w:val="FF0000"/>
-        </w:rPr>
-        <w:t>Soccer</w:t>
-      </w:r>
-    </w:p>
-    <w:p>
-      <w:pPr>
-        <w:rPr>
-          <w:color w:val="FF0000"/>
-        </w:rPr>
-      </w:pPr>
-      <w:r>
-        <w:rPr>
-          <w:color w:val="FF0000"/>
-        </w:rPr>
-        <w:t>Volley ball</w:t>
-      </w:r>
-    </w:p>
-    <w:p>
-      <w:r>
-        <w:t xml:space="preserve">4. </w:t>
-      </w:r>
-      <w:r>
-        <w:t>The average human body contains how many pints of blood?</w:t>
-      </w:r>
-    </w:p>
-    <w:p>
-      <w:pPr>
-        <w:rPr>
-          <w:color w:val="00B050"/>
-        </w:rPr>
-      </w:pPr>
-      <w:r>
-        <w:rPr>
-          <w:color w:val="00B050"/>
-        </w:rPr>
-        <w:t>Nine</w:t>
-      </w:r>
-    </w:p>
-    <w:p>
-      <w:pPr>
-        <w:rPr>
-          <w:color w:val="FF0000"/>
-        </w:rPr>
-      </w:pPr>
-      <w:r>
-        <w:rPr>
-          <w:color w:val="FF0000"/>
-        </w:rPr>
-        <w:t>Four</w:t>
-      </w:r>
-    </w:p>
-    <w:p>
-      <w:pPr>
-        <w:rPr>
-          <w:color w:val="FF0000"/>
-        </w:rPr>
-      </w:pPr>
-      <w:r>
-        <w:rPr>
-          <w:color w:val="FF0000"/>
-        </w:rPr>
-        <w:t>Thirteen</w:t>
-      </w:r>
-    </w:p>
-    <w:p>
-      <w:r>
-        <w:t xml:space="preserve">5. </w:t>
-      </w:r>
-      <w:r>
-        <w:t>In Fahrenheit, at what temperature does water freeze?</w:t>
-      </w:r>
-    </w:p>
-    <w:p>
-      <w:pPr>
-        <w:rPr>
-          <w:color w:val="00B050"/>
-        </w:rPr>
-      </w:pPr>
-      <w:r>
-        <w:rPr>
-          <w:color w:val="00B050"/>
-        </w:rPr>
-        <w:t>32 degrees</w:t>
-      </w:r>
-    </w:p>
-    <w:p>
-      <w:pPr>
-        <w:rPr>
-          <w:color w:val="FF0000"/>
-        </w:rPr>
-      </w:pPr>
-      <w:r>
-        <w:rPr>
-          <w:color w:val="FF0000"/>
-        </w:rPr>
-        <w:t>20 degrees</w:t>
-      </w:r>
-    </w:p>
-    <w:p>
-      <w:pPr>
-        <w:rPr>
-          <w:color w:val="FF0000"/>
-        </w:rPr>
-      </w:pPr>
-      <w:r>
-        <w:rPr>
-          <w:color w:val="FF0000"/>
-        </w:rPr>
-        <w:t>60 degrees</w:t>
-      </w:r>
-    </w:p>
-    <w:p/>
+    </w:p>
     <w:sectPr>
       <w:pgSz w:w="11906" w:h="16838"/>
       <w:pgMar w:top="1440" w:right="1440" w:bottom="1440" w:left="1440" w:header="720" w:footer="720" w:gutter="0"/>

</xml_diff>